<commit_message>
Lab. #7-1 - Commit #1
</commit_message>
<xml_diff>
--- a/Reports/Отчет по лабораторной работе №6-1.docx
+++ b/Reports/Отчет по лабораторной работе №6-1.docx
@@ -2808,25 +2808,7 @@
                                   <w:szCs w:val="28"/>
                                   <w:lang w:val="en-US"/>
                                 </w:rPr>
-                                <m:t>,   x=</m:t>
-                              </m:r>
-                              <m:r>
-                                <w:rPr>
-                                  <w:rFonts w:ascii="Cambria Math" w:hAnsi="Cambria Math" w:cs="Times New Roman"/>
-                                  <w:sz w:val="28"/>
-                                  <w:szCs w:val="28"/>
-                                  <w:lang w:val="en-US"/>
-                                </w:rPr>
-                                <m:t>-</m:t>
-                              </m:r>
-                              <m:r>
-                                <w:rPr>
-                                  <w:rFonts w:ascii="Cambria Math" w:hAnsi="Cambria Math" w:cs="Times New Roman"/>
-                                  <w:sz w:val="28"/>
-                                  <w:szCs w:val="28"/>
-                                  <w:lang w:val="en-US"/>
-                                </w:rPr>
-                                <m:t xml:space="preserve">y </m:t>
+                                <m:t xml:space="preserve">,   x=-y </m:t>
                               </m:r>
                             </m:e>
                           </m:eqArr>
@@ -2851,8 +2833,6 @@
           </m:d>
         </m:oMath>
       </m:oMathPara>
-      <w:bookmarkStart w:id="0" w:name="_GoBack"/>
-      <w:bookmarkEnd w:id="0"/>
     </w:p>
     <w:p>
       <w:pPr>
@@ -2878,12 +2858,11 @@
         <w:spacing w:line="240" w:lineRule="auto"/>
         <w:jc w:val="both"/>
         <w:rPr>
-          <w:rFonts w:ascii="Times New Roman" w:hAnsi="Times New Roman" w:cs="Times New Roman"/>
+          <w:rFonts w:ascii="Times New Roman" w:eastAsiaTheme="minorEastAsia" w:hAnsi="Times New Roman" w:cs="Times New Roman"/>
           <w:bCs/>
           <w:i/>
           <w:sz w:val="28"/>
           <w:szCs w:val="28"/>
-          <w:lang w:val="en-US"/>
         </w:rPr>
       </w:pPr>
       <m:oMathPara>
@@ -3050,15 +3029,7 @@
                   <w:sz w:val="28"/>
                   <w:szCs w:val="28"/>
                 </w:rPr>
-                <m:t xml:space="preserve">  ||  </m:t>
-              </m:r>
-              <m:r>
-                <w:rPr>
-                  <w:rFonts w:ascii="Cambria Math" w:hAnsi="Cambria Math" w:cs="Times New Roman"/>
-                  <w:sz w:val="28"/>
-                  <w:szCs w:val="28"/>
-                </w:rPr>
-                <m:t xml:space="preserve"> </m:t>
+                <m:t xml:space="preserve">  ||   </m:t>
               </m:r>
               <m:d>
                 <m:dPr>
@@ -3079,55 +3050,7 @@
                       <w:sz w:val="28"/>
                       <w:szCs w:val="28"/>
                     </w:rPr>
-                    <m:t xml:space="preserve">-3≤ </m:t>
-                  </m:r>
-                  <m:r>
-                    <w:rPr>
-                      <w:rFonts w:ascii="Cambria Math" w:hAnsi="Cambria Math" w:cs="Times New Roman"/>
-                      <w:sz w:val="28"/>
-                      <w:szCs w:val="28"/>
-                    </w:rPr>
-                    <m:t>y</m:t>
-                  </m:r>
-                  <m:r>
-                    <w:rPr>
-                      <w:rFonts w:ascii="Cambria Math" w:hAnsi="Cambria Math" w:cs="Times New Roman"/>
-                      <w:sz w:val="28"/>
-                      <w:szCs w:val="28"/>
-                    </w:rPr>
-                    <m:t xml:space="preserve"> ≤3 </m:t>
-                  </m:r>
-                  <m:r>
-                    <w:rPr>
-                      <w:rFonts w:ascii="Cambria Math" w:hAnsi="Cambria Math" w:cs="Times New Roman"/>
-                      <w:sz w:val="28"/>
-                      <w:szCs w:val="28"/>
-                    </w:rPr>
-                    <m:t>&amp;&amp;</m:t>
-                  </m:r>
-                  <m:r>
-                    <w:rPr>
-                      <w:rFonts w:ascii="Cambria Math" w:hAnsi="Cambria Math" w:cs="Times New Roman"/>
-                      <w:sz w:val="28"/>
-                      <w:szCs w:val="28"/>
-                    </w:rPr>
-                    <m:t xml:space="preserve"> </m:t>
-                  </m:r>
-                  <m:r>
-                    <w:rPr>
-                      <w:rFonts w:ascii="Cambria Math" w:hAnsi="Cambria Math" w:cs="Times New Roman"/>
-                      <w:sz w:val="28"/>
-                      <w:szCs w:val="28"/>
-                    </w:rPr>
-                    <m:t>x</m:t>
-                  </m:r>
-                  <m:r>
-                    <w:rPr>
-                      <w:rFonts w:ascii="Cambria Math" w:hAnsi="Cambria Math" w:cs="Times New Roman"/>
-                      <w:sz w:val="28"/>
-                      <w:szCs w:val="28"/>
-                    </w:rPr>
-                    <m:t>=0</m:t>
+                    <m:t>-3≤ y ≤3 &amp;&amp; x=0</m:t>
                   </m:r>
                 </m:e>
               </m:d>
@@ -3137,15 +3060,7 @@
                   <w:sz w:val="28"/>
                   <w:szCs w:val="28"/>
                 </w:rPr>
-                <m:t xml:space="preserve"> || </m:t>
-              </m:r>
-              <m:r>
-                <w:rPr>
-                  <w:rFonts w:ascii="Cambria Math" w:hAnsi="Cambria Math" w:cs="Times New Roman"/>
-                  <w:sz w:val="28"/>
-                  <w:szCs w:val="28"/>
-                </w:rPr>
-                <m:t xml:space="preserve"> </m:t>
+                <m:t xml:space="preserve"> ||  </m:t>
               </m:r>
               <m:d>
                 <m:dPr>
@@ -3232,47 +3147,7 @@
                       <w:sz w:val="28"/>
                       <w:szCs w:val="28"/>
                     </w:rPr>
-                    <m:t xml:space="preserve"> </m:t>
-                  </m:r>
-                  <m:r>
-                    <w:rPr>
-                      <w:rFonts w:ascii="Cambria Math" w:hAnsi="Cambria Math" w:cs="Times New Roman"/>
-                      <w:sz w:val="28"/>
-                      <w:szCs w:val="28"/>
-                    </w:rPr>
-                    <m:t>&amp;&amp;</m:t>
-                  </m:r>
-                  <m:r>
-                    <w:rPr>
-                      <w:rFonts w:ascii="Cambria Math" w:hAnsi="Cambria Math" w:cs="Times New Roman"/>
-                      <w:sz w:val="28"/>
-                      <w:szCs w:val="28"/>
-                    </w:rPr>
-                    <m:t xml:space="preserve"> </m:t>
-                  </m:r>
-                  <m:r>
-                    <w:rPr>
-                      <w:rFonts w:ascii="Cambria Math" w:hAnsi="Cambria Math" w:cs="Times New Roman"/>
-                      <w:sz w:val="28"/>
-                      <w:szCs w:val="28"/>
-                    </w:rPr>
-                    <m:t>x</m:t>
-                  </m:r>
-                  <m:r>
-                    <w:rPr>
-                      <w:rFonts w:ascii="Cambria Math" w:hAnsi="Cambria Math" w:cs="Times New Roman"/>
-                      <w:sz w:val="28"/>
-                      <w:szCs w:val="28"/>
-                    </w:rPr>
-                    <m:t>=</m:t>
-                  </m:r>
-                  <m:r>
-                    <w:rPr>
-                      <w:rFonts w:ascii="Cambria Math" w:hAnsi="Cambria Math" w:cs="Times New Roman"/>
-                      <w:sz w:val="28"/>
-                      <w:szCs w:val="28"/>
-                    </w:rPr>
-                    <m:t>y</m:t>
+                    <m:t xml:space="preserve"> &amp;&amp; x=y</m:t>
                   </m:r>
                 </m:e>
               </m:d>
@@ -3282,15 +3157,7 @@
                   <w:sz w:val="28"/>
                   <w:szCs w:val="28"/>
                 </w:rPr>
-                <m:t xml:space="preserve"> || </m:t>
-              </m:r>
-              <m:r>
-                <w:rPr>
-                  <w:rFonts w:ascii="Cambria Math" w:hAnsi="Cambria Math" w:cs="Times New Roman"/>
-                  <w:sz w:val="28"/>
-                  <w:szCs w:val="28"/>
-                </w:rPr>
-                <m:t xml:space="preserve"> (-</m:t>
+                <m:t xml:space="preserve"> ||  (-</m:t>
               </m:r>
               <m:rad>
                 <m:radPr>
@@ -3356,39 +3223,1717 @@
                   <w:sz w:val="28"/>
                   <w:szCs w:val="28"/>
                 </w:rPr>
-                <m:t xml:space="preserve"> &amp;&amp; x=</m:t>
-              </m:r>
-              <m:r>
-                <w:rPr>
-                  <w:rFonts w:ascii="Cambria Math" w:hAnsi="Cambria Math" w:cs="Times New Roman"/>
-                  <w:sz w:val="28"/>
-                  <w:szCs w:val="28"/>
-                </w:rPr>
-                <m:t>-</m:t>
-              </m:r>
-              <m:r>
-                <w:rPr>
-                  <w:rFonts w:ascii="Cambria Math" w:hAnsi="Cambria Math" w:cs="Times New Roman"/>
-                  <w:sz w:val="28"/>
-                  <w:szCs w:val="28"/>
-                </w:rPr>
-                <m:t>y)</m:t>
-              </m:r>
-              <m:r>
-                <w:rPr>
-                  <w:rFonts w:ascii="Cambria Math" w:hAnsi="Cambria Math" w:cs="Times New Roman"/>
-                  <w:sz w:val="28"/>
-                  <w:szCs w:val="28"/>
-                </w:rPr>
-                <m:t xml:space="preserve"> </m:t>
+                <m:t xml:space="preserve"> &amp;&amp; x=-y) </m:t>
               </m:r>
             </m:sub>
           </m:sSub>
         </m:oMath>
       </m:oMathPara>
     </w:p>
+    <w:p>
+      <w:pPr>
+        <w:pStyle w:val="a3"/>
+        <w:numPr>
+          <w:ilvl w:val="0"/>
+          <w:numId w:val="10"/>
+        </w:numPr>
+        <w:spacing w:line="240" w:lineRule="auto"/>
+        <w:jc w:val="center"/>
+        <w:rPr>
+          <w:rFonts w:ascii="Times New Roman" w:hAnsi="Times New Roman" w:cs="Times New Roman"/>
+          <w:b/>
+          <w:iCs/>
+          <w:sz w:val="28"/>
+          <w:szCs w:val="28"/>
+          <w:lang w:val="en-US"/>
+        </w:rPr>
+      </w:pPr>
+      <w:r>
+        <w:rPr>
+          <w:rFonts w:ascii="Times New Roman" w:hAnsi="Times New Roman" w:cs="Times New Roman"/>
+          <w:b/>
+          <w:iCs/>
+          <w:sz w:val="28"/>
+          <w:szCs w:val="28"/>
+        </w:rPr>
+        <w:lastRenderedPageBreak/>
+        <w:t>Разработка схем алгоритмов</w:t>
+      </w:r>
+    </w:p>
+    <w:p>
+      <w:pPr>
+        <w:spacing w:line="240" w:lineRule="auto"/>
+        <w:jc w:val="both"/>
+        <w:rPr>
+          <w:rFonts w:ascii="Times New Roman" w:hAnsi="Times New Roman" w:cs="Times New Roman"/>
+          <w:bCs/>
+          <w:iCs/>
+          <w:sz w:val="28"/>
+          <w:szCs w:val="28"/>
+        </w:rPr>
+      </w:pPr>
+      <w:r>
+        <w:rPr>
+          <w:rFonts w:ascii="Times New Roman" w:hAnsi="Times New Roman" w:cs="Times New Roman"/>
+          <w:bCs/>
+          <w:iCs/>
+          <w:sz w:val="28"/>
+          <w:szCs w:val="28"/>
+        </w:rPr>
+        <w:t>Разработаны 3 схемы алгоритмов:</w:t>
+      </w:r>
+    </w:p>
+    <w:p>
+      <w:pPr>
+        <w:pStyle w:val="a3"/>
+        <w:numPr>
+          <w:ilvl w:val="0"/>
+          <w:numId w:val="14"/>
+        </w:numPr>
+        <w:spacing w:line="240" w:lineRule="auto"/>
+        <w:jc w:val="both"/>
+        <w:rPr>
+          <w:rFonts w:ascii="Times New Roman" w:hAnsi="Times New Roman" w:cs="Times New Roman"/>
+          <w:bCs/>
+          <w:i/>
+          <w:sz w:val="28"/>
+          <w:szCs w:val="28"/>
+        </w:rPr>
+      </w:pPr>
+      <w:r>
+        <w:rPr>
+          <w:rFonts w:ascii="Times New Roman" w:hAnsi="Times New Roman" w:cs="Times New Roman"/>
+          <w:b/>
+          <w:i/>
+          <w:sz w:val="28"/>
+          <w:szCs w:val="28"/>
+        </w:rPr>
+        <w:t>с</w:t>
+      </w:r>
+      <w:r>
+        <w:rPr>
+          <w:rFonts w:ascii="Times New Roman" w:hAnsi="Times New Roman" w:cs="Times New Roman"/>
+          <w:b/>
+          <w:i/>
+          <w:sz w:val="28"/>
+          <w:szCs w:val="28"/>
+        </w:rPr>
+        <w:t xml:space="preserve">хема алгоритма </w:t>
+      </w:r>
+      <w:proofErr w:type="spellStart"/>
+      <w:r>
+        <w:rPr>
+          <w:rFonts w:ascii="Times New Roman" w:hAnsi="Times New Roman" w:cs="Times New Roman"/>
+          <w:b/>
+          <w:i/>
+          <w:sz w:val="28"/>
+          <w:szCs w:val="28"/>
+          <w:lang w:val="en-US"/>
+        </w:rPr>
+        <w:t>Resh</w:t>
+      </w:r>
+      <w:proofErr w:type="spellEnd"/>
+      <w:r>
+        <w:rPr>
+          <w:rFonts w:ascii="Times New Roman" w:hAnsi="Times New Roman" w:cs="Times New Roman"/>
+          <w:b/>
+          <w:i/>
+          <w:sz w:val="28"/>
+          <w:szCs w:val="28"/>
+        </w:rPr>
+        <w:t>1</w:t>
+      </w:r>
+      <w:r>
+        <w:rPr>
+          <w:rFonts w:ascii="Times New Roman" w:hAnsi="Times New Roman" w:cs="Times New Roman"/>
+          <w:b/>
+          <w:i/>
+          <w:sz w:val="28"/>
+          <w:szCs w:val="28"/>
+        </w:rPr>
+        <w:t xml:space="preserve"> </w:t>
+      </w:r>
+      <w:r>
+        <w:rPr>
+          <w:rFonts w:ascii="Times New Roman" w:hAnsi="Times New Roman" w:cs="Times New Roman"/>
+          <w:bCs/>
+          <w:iCs/>
+          <w:sz w:val="28"/>
+          <w:szCs w:val="28"/>
+        </w:rPr>
+        <w:t>решения задачи, использующая стандартное разветвление и сложное логическое выражение (рисунок 6.1.2)</w:t>
+      </w:r>
+    </w:p>
+    <w:p>
+      <w:pPr>
+        <w:spacing w:line="240" w:lineRule="auto"/>
+        <w:jc w:val="center"/>
+        <w:rPr>
+          <w:rFonts w:ascii="Times New Roman" w:hAnsi="Times New Roman" w:cs="Times New Roman"/>
+          <w:bCs/>
+          <w:iCs/>
+          <w:sz w:val="28"/>
+          <w:szCs w:val="28"/>
+        </w:rPr>
+      </w:pPr>
+    </w:p>
+    <w:p>
+      <w:pPr>
+        <w:spacing w:line="240" w:lineRule="auto"/>
+        <w:jc w:val="center"/>
+        <w:rPr>
+          <w:rFonts w:ascii="Times New Roman" w:hAnsi="Times New Roman" w:cs="Times New Roman"/>
+          <w:bCs/>
+          <w:iCs/>
+          <w:sz w:val="28"/>
+          <w:szCs w:val="28"/>
+        </w:rPr>
+      </w:pPr>
+      <w:r>
+        <w:rPr>
+          <w:rFonts w:ascii="Times New Roman" w:hAnsi="Times New Roman" w:cs="Times New Roman"/>
+          <w:bCs/>
+          <w:iCs/>
+          <w:noProof/>
+          <w:sz w:val="28"/>
+          <w:szCs w:val="28"/>
+        </w:rPr>
+        <w:drawing>
+          <wp:inline distT="0" distB="0" distL="0" distR="0" wp14:anchorId="04CFDE51" wp14:editId="45928AFA">
+            <wp:extent cx="3514725" cy="3800700"/>
+            <wp:effectExtent l="0" t="0" r="0" b="9525"/>
+            <wp:docPr id="3" name="Рисунок 3"/>
+            <wp:cNvGraphicFramePr>
+              <a:graphicFrameLocks xmlns:a="http://schemas.openxmlformats.org/drawingml/2006/main" noChangeAspect="1"/>
+            </wp:cNvGraphicFramePr>
+            <a:graphic xmlns:a="http://schemas.openxmlformats.org/drawingml/2006/main">
+              <a:graphicData uri="http://schemas.openxmlformats.org/drawingml/2006/picture">
+                <pic:pic xmlns:pic="http://schemas.openxmlformats.org/drawingml/2006/picture">
+                  <pic:nvPicPr>
+                    <pic:cNvPr id="0" name="Picture 2"/>
+                    <pic:cNvPicPr>
+                      <a:picLocks noChangeAspect="1" noChangeArrowheads="1"/>
+                    </pic:cNvPicPr>
+                  </pic:nvPicPr>
+                  <pic:blipFill>
+                    <a:blip r:embed="rId9">
+                      <a:extLst>
+                        <a:ext uri="{28A0092B-C50C-407E-A947-70E740481C1C}">
+                          <a14:useLocalDpi xmlns:a14="http://schemas.microsoft.com/office/drawing/2010/main" val="0"/>
+                        </a:ext>
+                      </a:extLst>
+                    </a:blip>
+                    <a:srcRect/>
+                    <a:stretch>
+                      <a:fillRect/>
+                    </a:stretch>
+                  </pic:blipFill>
+                  <pic:spPr bwMode="auto">
+                    <a:xfrm>
+                      <a:off x="0" y="0"/>
+                      <a:ext cx="3520461" cy="3806902"/>
+                    </a:xfrm>
+                    <a:prstGeom prst="rect">
+                      <a:avLst/>
+                    </a:prstGeom>
+                    <a:noFill/>
+                    <a:ln>
+                      <a:noFill/>
+                    </a:ln>
+                  </pic:spPr>
+                </pic:pic>
+              </a:graphicData>
+            </a:graphic>
+          </wp:inline>
+        </w:drawing>
+      </w:r>
+    </w:p>
+    <w:p>
+      <w:pPr>
+        <w:spacing w:line="240" w:lineRule="auto"/>
+        <w:jc w:val="center"/>
+        <w:rPr>
+          <w:rFonts w:ascii="Times New Roman" w:hAnsi="Times New Roman" w:cs="Times New Roman"/>
+          <w:bCs/>
+          <w:iCs/>
+          <w:sz w:val="28"/>
+          <w:szCs w:val="28"/>
+        </w:rPr>
+      </w:pPr>
+      <w:r>
+        <w:rPr>
+          <w:rFonts w:ascii="Times New Roman" w:hAnsi="Times New Roman" w:cs="Times New Roman"/>
+          <w:bCs/>
+          <w:iCs/>
+          <w:sz w:val="28"/>
+          <w:szCs w:val="28"/>
+        </w:rPr>
+        <w:t>Рисунок 6.1.1 – Схема алгоритма функции,</w:t>
+      </w:r>
+      <w:r>
+        <w:rPr>
+          <w:rFonts w:ascii="Times New Roman" w:hAnsi="Times New Roman" w:cs="Times New Roman"/>
+          <w:bCs/>
+          <w:iCs/>
+          <w:sz w:val="28"/>
+          <w:szCs w:val="28"/>
+        </w:rPr>
+        <w:t xml:space="preserve"> </w:t>
+      </w:r>
+      <w:r>
+        <w:rPr>
+          <w:rFonts w:ascii="Times New Roman" w:hAnsi="Times New Roman" w:cs="Times New Roman"/>
+          <w:bCs/>
+          <w:iCs/>
+          <w:sz w:val="28"/>
+          <w:szCs w:val="28"/>
+        </w:rPr>
+        <w:t>использующ</w:t>
+      </w:r>
+      <w:r>
+        <w:rPr>
+          <w:rFonts w:ascii="Times New Roman" w:hAnsi="Times New Roman" w:cs="Times New Roman"/>
+          <w:bCs/>
+          <w:iCs/>
+          <w:sz w:val="28"/>
+          <w:szCs w:val="28"/>
+        </w:rPr>
+        <w:t>ей</w:t>
+      </w:r>
+      <w:r>
+        <w:rPr>
+          <w:rFonts w:ascii="Times New Roman" w:hAnsi="Times New Roman" w:cs="Times New Roman"/>
+          <w:bCs/>
+          <w:iCs/>
+          <w:sz w:val="28"/>
+          <w:szCs w:val="28"/>
+        </w:rPr>
+        <w:t xml:space="preserve"> стандартное разветвление и сложное логическое выражение</w:t>
+      </w:r>
+    </w:p>
+    <w:p>
+      <w:pPr>
+        <w:pStyle w:val="a3"/>
+        <w:numPr>
+          <w:ilvl w:val="0"/>
+          <w:numId w:val="14"/>
+        </w:numPr>
+        <w:spacing w:line="240" w:lineRule="auto"/>
+        <w:jc w:val="both"/>
+        <w:rPr>
+          <w:rFonts w:ascii="Times New Roman" w:hAnsi="Times New Roman" w:cs="Times New Roman"/>
+          <w:bCs/>
+          <w:i/>
+          <w:sz w:val="28"/>
+          <w:szCs w:val="28"/>
+        </w:rPr>
+      </w:pPr>
+      <w:r>
+        <w:rPr>
+          <w:rFonts w:ascii="Times New Roman" w:hAnsi="Times New Roman" w:cs="Times New Roman"/>
+          <w:b/>
+          <w:i/>
+          <w:sz w:val="28"/>
+          <w:szCs w:val="28"/>
+        </w:rPr>
+        <w:t>с</w:t>
+      </w:r>
+      <w:r>
+        <w:rPr>
+          <w:rFonts w:ascii="Times New Roman" w:hAnsi="Times New Roman" w:cs="Times New Roman"/>
+          <w:b/>
+          <w:i/>
+          <w:sz w:val="28"/>
+          <w:szCs w:val="28"/>
+        </w:rPr>
+        <w:t xml:space="preserve">хема алгоритма </w:t>
+      </w:r>
+      <w:proofErr w:type="spellStart"/>
+      <w:r>
+        <w:rPr>
+          <w:rFonts w:ascii="Times New Roman" w:hAnsi="Times New Roman" w:cs="Times New Roman"/>
+          <w:b/>
+          <w:i/>
+          <w:sz w:val="28"/>
+          <w:szCs w:val="28"/>
+          <w:lang w:val="en-US"/>
+        </w:rPr>
+        <w:t>Resh</w:t>
+      </w:r>
+      <w:proofErr w:type="spellEnd"/>
+      <w:r>
+        <w:rPr>
+          <w:rFonts w:ascii="Times New Roman" w:hAnsi="Times New Roman" w:cs="Times New Roman"/>
+          <w:b/>
+          <w:i/>
+          <w:sz w:val="28"/>
+          <w:szCs w:val="28"/>
+        </w:rPr>
+        <w:t>2</w:t>
+      </w:r>
+      <w:r>
+        <w:rPr>
+          <w:rFonts w:ascii="Times New Roman" w:hAnsi="Times New Roman" w:cs="Times New Roman"/>
+          <w:b/>
+          <w:i/>
+          <w:sz w:val="28"/>
+          <w:szCs w:val="28"/>
+        </w:rPr>
+        <w:t xml:space="preserve"> </w:t>
+      </w:r>
+      <w:r>
+        <w:rPr>
+          <w:rFonts w:ascii="Times New Roman" w:hAnsi="Times New Roman" w:cs="Times New Roman"/>
+          <w:bCs/>
+          <w:iCs/>
+          <w:sz w:val="28"/>
+          <w:szCs w:val="28"/>
+        </w:rPr>
+        <w:t xml:space="preserve">решения задачи, использующая </w:t>
+      </w:r>
+      <w:r>
+        <w:rPr>
+          <w:rFonts w:ascii="Times New Roman" w:hAnsi="Times New Roman" w:cs="Times New Roman"/>
+          <w:bCs/>
+          <w:iCs/>
+          <w:sz w:val="28"/>
+          <w:szCs w:val="28"/>
+        </w:rPr>
+        <w:t>только сложное логическое выражение (рисунок 6.1.3)</w:t>
+      </w:r>
+    </w:p>
+    <w:p>
+      <w:pPr>
+        <w:spacing w:line="240" w:lineRule="auto"/>
+        <w:jc w:val="both"/>
+        <w:rPr>
+          <w:rFonts w:ascii="Times New Roman" w:hAnsi="Times New Roman" w:cs="Times New Roman"/>
+          <w:bCs/>
+          <w:i/>
+          <w:sz w:val="28"/>
+          <w:szCs w:val="28"/>
+        </w:rPr>
+      </w:pPr>
+    </w:p>
+    <w:p>
+      <w:pPr>
+        <w:spacing w:line="240" w:lineRule="auto"/>
+        <w:jc w:val="center"/>
+        <w:rPr>
+          <w:rFonts w:ascii="Times New Roman" w:hAnsi="Times New Roman" w:cs="Times New Roman"/>
+          <w:bCs/>
+          <w:iCs/>
+          <w:sz w:val="28"/>
+          <w:szCs w:val="28"/>
+        </w:rPr>
+      </w:pPr>
+      <w:r>
+        <w:rPr>
+          <w:rFonts w:ascii="Times New Roman" w:hAnsi="Times New Roman" w:cs="Times New Roman"/>
+          <w:bCs/>
+          <w:iCs/>
+          <w:noProof/>
+          <w:sz w:val="28"/>
+          <w:szCs w:val="28"/>
+        </w:rPr>
+        <w:drawing>
+          <wp:inline distT="0" distB="0" distL="0" distR="0" wp14:anchorId="4105AEFF" wp14:editId="64130735">
+            <wp:extent cx="2895600" cy="2363387"/>
+            <wp:effectExtent l="0" t="0" r="0" b="0"/>
+            <wp:docPr id="4" name="Рисунок 4"/>
+            <wp:cNvGraphicFramePr>
+              <a:graphicFrameLocks xmlns:a="http://schemas.openxmlformats.org/drawingml/2006/main" noChangeAspect="1"/>
+            </wp:cNvGraphicFramePr>
+            <a:graphic xmlns:a="http://schemas.openxmlformats.org/drawingml/2006/main">
+              <a:graphicData uri="http://schemas.openxmlformats.org/drawingml/2006/picture">
+                <pic:pic xmlns:pic="http://schemas.openxmlformats.org/drawingml/2006/picture">
+                  <pic:nvPicPr>
+                    <pic:cNvPr id="0" name="Picture 3"/>
+                    <pic:cNvPicPr>
+                      <a:picLocks noChangeAspect="1" noChangeArrowheads="1"/>
+                    </pic:cNvPicPr>
+                  </pic:nvPicPr>
+                  <pic:blipFill>
+                    <a:blip r:embed="rId10">
+                      <a:extLst>
+                        <a:ext uri="{28A0092B-C50C-407E-A947-70E740481C1C}">
+                          <a14:useLocalDpi xmlns:a14="http://schemas.microsoft.com/office/drawing/2010/main" val="0"/>
+                        </a:ext>
+                      </a:extLst>
+                    </a:blip>
+                    <a:srcRect/>
+                    <a:stretch>
+                      <a:fillRect/>
+                    </a:stretch>
+                  </pic:blipFill>
+                  <pic:spPr bwMode="auto">
+                    <a:xfrm>
+                      <a:off x="0" y="0"/>
+                      <a:ext cx="2903675" cy="2369978"/>
+                    </a:xfrm>
+                    <a:prstGeom prst="rect">
+                      <a:avLst/>
+                    </a:prstGeom>
+                    <a:noFill/>
+                    <a:ln>
+                      <a:noFill/>
+                    </a:ln>
+                  </pic:spPr>
+                </pic:pic>
+              </a:graphicData>
+            </a:graphic>
+          </wp:inline>
+        </w:drawing>
+      </w:r>
+    </w:p>
+    <w:p>
+      <w:pPr>
+        <w:spacing w:line="240" w:lineRule="auto"/>
+        <w:jc w:val="center"/>
+        <w:rPr>
+          <w:rFonts w:ascii="Times New Roman" w:hAnsi="Times New Roman" w:cs="Times New Roman"/>
+          <w:bCs/>
+          <w:iCs/>
+          <w:sz w:val="28"/>
+          <w:szCs w:val="28"/>
+        </w:rPr>
+      </w:pPr>
+      <w:r>
+        <w:rPr>
+          <w:rFonts w:ascii="Times New Roman" w:hAnsi="Times New Roman" w:cs="Times New Roman"/>
+          <w:bCs/>
+          <w:iCs/>
+          <w:sz w:val="28"/>
+          <w:szCs w:val="28"/>
+        </w:rPr>
+        <w:t xml:space="preserve">Рисунок 6.1.3 – Схема функционального алгоритма </w:t>
+      </w:r>
+      <w:proofErr w:type="spellStart"/>
+      <w:r>
+        <w:rPr>
+          <w:rFonts w:ascii="Times New Roman" w:hAnsi="Times New Roman" w:cs="Times New Roman"/>
+          <w:b/>
+          <w:iCs/>
+          <w:sz w:val="28"/>
+          <w:szCs w:val="28"/>
+          <w:lang w:val="en-US"/>
+        </w:rPr>
+        <w:t>Resh</w:t>
+      </w:r>
+      <w:proofErr w:type="spellEnd"/>
+      <w:r>
+        <w:rPr>
+          <w:rFonts w:ascii="Times New Roman" w:hAnsi="Times New Roman" w:cs="Times New Roman"/>
+          <w:b/>
+          <w:iCs/>
+          <w:sz w:val="28"/>
+          <w:szCs w:val="28"/>
+        </w:rPr>
+        <w:t>2</w:t>
+      </w:r>
+      <w:r>
+        <w:rPr>
+          <w:rFonts w:ascii="Times New Roman" w:hAnsi="Times New Roman" w:cs="Times New Roman"/>
+          <w:bCs/>
+          <w:iCs/>
+          <w:sz w:val="28"/>
+          <w:szCs w:val="28"/>
+        </w:rPr>
+        <w:t>, использующего только сложное логическое выражение</w:t>
+      </w:r>
+    </w:p>
+    <w:p>
+      <w:pPr>
+        <w:pStyle w:val="a3"/>
+        <w:numPr>
+          <w:ilvl w:val="0"/>
+          <w:numId w:val="10"/>
+        </w:numPr>
+        <w:spacing w:line="240" w:lineRule="auto"/>
+        <w:jc w:val="center"/>
+        <w:rPr>
+          <w:rFonts w:ascii="Times New Roman" w:hAnsi="Times New Roman" w:cs="Times New Roman"/>
+          <w:b/>
+          <w:iCs/>
+          <w:sz w:val="28"/>
+          <w:szCs w:val="28"/>
+        </w:rPr>
+      </w:pPr>
+      <w:r>
+        <w:rPr>
+          <w:rFonts w:ascii="Times New Roman" w:hAnsi="Times New Roman" w:cs="Times New Roman"/>
+          <w:b/>
+          <w:iCs/>
+          <w:sz w:val="28"/>
+          <w:szCs w:val="28"/>
+        </w:rPr>
+        <w:lastRenderedPageBreak/>
+        <w:t>Разработка программного кода проекта</w:t>
+      </w:r>
+    </w:p>
+    <w:p>
+      <w:pPr>
+        <w:spacing w:line="240" w:lineRule="auto"/>
+        <w:rPr>
+          <w:rFonts w:ascii="Times New Roman" w:hAnsi="Times New Roman" w:cs="Times New Roman"/>
+          <w:b/>
+          <w:iCs/>
+          <w:sz w:val="28"/>
+          <w:szCs w:val="28"/>
+        </w:rPr>
+      </w:pPr>
+    </w:p>
+    <w:p>
+      <w:pPr>
+        <w:pStyle w:val="a3"/>
+        <w:numPr>
+          <w:ilvl w:val="0"/>
+          <w:numId w:val="14"/>
+        </w:numPr>
+        <w:spacing w:line="240" w:lineRule="auto"/>
+        <w:jc w:val="both"/>
+        <w:rPr>
+          <w:rFonts w:ascii="Times New Roman" w:hAnsi="Times New Roman" w:cs="Times New Roman"/>
+          <w:bCs/>
+          <w:iCs/>
+          <w:sz w:val="28"/>
+          <w:szCs w:val="28"/>
+        </w:rPr>
+      </w:pPr>
+      <w:r>
+        <w:rPr>
+          <w:rFonts w:ascii="Times New Roman" w:hAnsi="Times New Roman" w:cs="Times New Roman"/>
+          <w:bCs/>
+          <w:iCs/>
+          <w:sz w:val="28"/>
+          <w:szCs w:val="28"/>
+        </w:rPr>
+        <w:t>Файл с функциями решения задачи</w:t>
+      </w:r>
+      <w:r>
+        <w:rPr>
+          <w:rFonts w:ascii="Times New Roman" w:hAnsi="Times New Roman" w:cs="Times New Roman"/>
+          <w:bCs/>
+          <w:iCs/>
+          <w:sz w:val="28"/>
+          <w:szCs w:val="28"/>
+        </w:rPr>
+        <w:t xml:space="preserve"> (рисунок 6.1.4)</w:t>
+      </w:r>
+    </w:p>
+    <w:p>
+      <w:pPr>
+        <w:spacing w:line="240" w:lineRule="auto"/>
+        <w:jc w:val="center"/>
+        <w:rPr>
+          <w:rFonts w:ascii="Times New Roman" w:hAnsi="Times New Roman" w:cs="Times New Roman"/>
+          <w:bCs/>
+          <w:iCs/>
+          <w:sz w:val="28"/>
+          <w:szCs w:val="28"/>
+        </w:rPr>
+      </w:pPr>
+      <w:r>
+        <w:rPr>
+          <w:noProof/>
+        </w:rPr>
+        <w:drawing>
+          <wp:inline distT="0" distB="0" distL="0" distR="0" wp14:anchorId="56AC3B74" wp14:editId="74B932F3">
+            <wp:extent cx="4276725" cy="3959371"/>
+            <wp:effectExtent l="0" t="0" r="0" b="3175"/>
+            <wp:docPr id="6" name="Рисунок 6"/>
+            <wp:cNvGraphicFramePr>
+              <a:graphicFrameLocks xmlns:a="http://schemas.openxmlformats.org/drawingml/2006/main" noChangeAspect="1"/>
+            </wp:cNvGraphicFramePr>
+            <a:graphic xmlns:a="http://schemas.openxmlformats.org/drawingml/2006/main">
+              <a:graphicData uri="http://schemas.openxmlformats.org/drawingml/2006/picture">
+                <pic:pic xmlns:pic="http://schemas.openxmlformats.org/drawingml/2006/picture">
+                  <pic:nvPicPr>
+                    <pic:cNvPr id="1" name=""/>
+                    <pic:cNvPicPr/>
+                  </pic:nvPicPr>
+                  <pic:blipFill>
+                    <a:blip r:embed="rId11"/>
+                    <a:stretch>
+                      <a:fillRect/>
+                    </a:stretch>
+                  </pic:blipFill>
+                  <pic:spPr>
+                    <a:xfrm>
+                      <a:off x="0" y="0"/>
+                      <a:ext cx="4322267" cy="4001534"/>
+                    </a:xfrm>
+                    <a:prstGeom prst="rect">
+                      <a:avLst/>
+                    </a:prstGeom>
+                  </pic:spPr>
+                </pic:pic>
+              </a:graphicData>
+            </a:graphic>
+          </wp:inline>
+        </w:drawing>
+      </w:r>
+    </w:p>
+    <w:p>
+      <w:pPr>
+        <w:spacing w:line="240" w:lineRule="auto"/>
+        <w:jc w:val="center"/>
+        <w:rPr>
+          <w:rFonts w:ascii="Times New Roman" w:hAnsi="Times New Roman" w:cs="Times New Roman"/>
+          <w:bCs/>
+          <w:iCs/>
+          <w:sz w:val="28"/>
+          <w:szCs w:val="28"/>
+        </w:rPr>
+      </w:pPr>
+      <w:r>
+        <w:rPr>
+          <w:rFonts w:ascii="Times New Roman" w:hAnsi="Times New Roman" w:cs="Times New Roman"/>
+          <w:bCs/>
+          <w:iCs/>
+          <w:sz w:val="28"/>
+          <w:szCs w:val="28"/>
+        </w:rPr>
+        <w:t>Рисунок 6.1.4</w:t>
+      </w:r>
+    </w:p>
+    <w:p>
+      <w:pPr>
+        <w:pStyle w:val="a3"/>
+        <w:numPr>
+          <w:ilvl w:val="0"/>
+          <w:numId w:val="14"/>
+        </w:numPr>
+        <w:spacing w:line="240" w:lineRule="auto"/>
+        <w:jc w:val="both"/>
+        <w:rPr>
+          <w:rFonts w:ascii="Times New Roman" w:hAnsi="Times New Roman" w:cs="Times New Roman"/>
+          <w:bCs/>
+          <w:iCs/>
+          <w:sz w:val="28"/>
+          <w:szCs w:val="28"/>
+        </w:rPr>
+      </w:pPr>
+      <w:r>
+        <w:rPr>
+          <w:rFonts w:ascii="Times New Roman" w:hAnsi="Times New Roman" w:cs="Times New Roman"/>
+          <w:bCs/>
+          <w:iCs/>
+          <w:sz w:val="28"/>
+          <w:szCs w:val="28"/>
+        </w:rPr>
+        <w:t>Файл с функциями ввода и вывода (рисунок 6.1.5)</w:t>
+      </w:r>
+    </w:p>
+    <w:p>
+      <w:pPr>
+        <w:spacing w:line="240" w:lineRule="auto"/>
+        <w:jc w:val="center"/>
+        <w:rPr>
+          <w:rFonts w:ascii="Times New Roman" w:hAnsi="Times New Roman" w:cs="Times New Roman"/>
+          <w:bCs/>
+          <w:iCs/>
+          <w:sz w:val="28"/>
+          <w:szCs w:val="28"/>
+        </w:rPr>
+      </w:pPr>
+      <w:r>
+        <w:rPr>
+          <w:noProof/>
+        </w:rPr>
+        <w:drawing>
+          <wp:inline distT="0" distB="0" distL="0" distR="0" wp14:anchorId="398A4C34" wp14:editId="24802EB1">
+            <wp:extent cx="4772025" cy="3667547"/>
+            <wp:effectExtent l="0" t="0" r="0" b="9525"/>
+            <wp:docPr id="7" name="Рисунок 7"/>
+            <wp:cNvGraphicFramePr>
+              <a:graphicFrameLocks xmlns:a="http://schemas.openxmlformats.org/drawingml/2006/main" noChangeAspect="1"/>
+            </wp:cNvGraphicFramePr>
+            <a:graphic xmlns:a="http://schemas.openxmlformats.org/drawingml/2006/main">
+              <a:graphicData uri="http://schemas.openxmlformats.org/drawingml/2006/picture">
+                <pic:pic xmlns:pic="http://schemas.openxmlformats.org/drawingml/2006/picture">
+                  <pic:nvPicPr>
+                    <pic:cNvPr id="1" name=""/>
+                    <pic:cNvPicPr/>
+                  </pic:nvPicPr>
+                  <pic:blipFill>
+                    <a:blip r:embed="rId12"/>
+                    <a:stretch>
+                      <a:fillRect/>
+                    </a:stretch>
+                  </pic:blipFill>
+                  <pic:spPr>
+                    <a:xfrm>
+                      <a:off x="0" y="0"/>
+                      <a:ext cx="4858069" cy="3733677"/>
+                    </a:xfrm>
+                    <a:prstGeom prst="rect">
+                      <a:avLst/>
+                    </a:prstGeom>
+                  </pic:spPr>
+                </pic:pic>
+              </a:graphicData>
+            </a:graphic>
+          </wp:inline>
+        </w:drawing>
+      </w:r>
+    </w:p>
+    <w:p>
+      <w:pPr>
+        <w:spacing w:line="240" w:lineRule="auto"/>
+        <w:jc w:val="center"/>
+        <w:rPr>
+          <w:rFonts w:ascii="Times New Roman" w:hAnsi="Times New Roman" w:cs="Times New Roman"/>
+          <w:bCs/>
+          <w:iCs/>
+          <w:sz w:val="28"/>
+          <w:szCs w:val="28"/>
+        </w:rPr>
+      </w:pPr>
+      <w:r>
+        <w:rPr>
+          <w:rFonts w:ascii="Times New Roman" w:hAnsi="Times New Roman" w:cs="Times New Roman"/>
+          <w:bCs/>
+          <w:iCs/>
+          <w:sz w:val="28"/>
+          <w:szCs w:val="28"/>
+        </w:rPr>
+        <w:t>Рисунок 6.1.5</w:t>
+      </w:r>
+    </w:p>
+    <w:p>
+      <w:pPr>
+        <w:pStyle w:val="a3"/>
+        <w:numPr>
+          <w:ilvl w:val="0"/>
+          <w:numId w:val="14"/>
+        </w:numPr>
+        <w:spacing w:line="240" w:lineRule="auto"/>
+        <w:jc w:val="both"/>
+        <w:rPr>
+          <w:rFonts w:ascii="Times New Roman" w:hAnsi="Times New Roman" w:cs="Times New Roman"/>
+          <w:bCs/>
+          <w:iCs/>
+          <w:sz w:val="28"/>
+          <w:szCs w:val="28"/>
+        </w:rPr>
+      </w:pPr>
+      <w:r>
+        <w:rPr>
+          <w:rFonts w:ascii="Times New Roman" w:hAnsi="Times New Roman" w:cs="Times New Roman"/>
+          <w:bCs/>
+          <w:iCs/>
+          <w:sz w:val="28"/>
+          <w:szCs w:val="28"/>
+        </w:rPr>
+        <w:lastRenderedPageBreak/>
+        <w:t xml:space="preserve">Файл </w:t>
+      </w:r>
+      <w:r>
+        <w:rPr>
+          <w:rFonts w:ascii="Times New Roman" w:hAnsi="Times New Roman" w:cs="Times New Roman"/>
+          <w:bCs/>
+          <w:iCs/>
+          <w:sz w:val="28"/>
+          <w:szCs w:val="28"/>
+          <w:lang w:val="en-US"/>
+        </w:rPr>
+        <w:t>main.cpp</w:t>
+      </w:r>
+      <w:r>
+        <w:rPr>
+          <w:rFonts w:ascii="Times New Roman" w:hAnsi="Times New Roman" w:cs="Times New Roman"/>
+          <w:bCs/>
+          <w:iCs/>
+          <w:sz w:val="28"/>
+          <w:szCs w:val="28"/>
+        </w:rPr>
+        <w:t xml:space="preserve"> (рисунок 6.1.6)</w:t>
+      </w:r>
+    </w:p>
+    <w:p>
+      <w:pPr>
+        <w:pStyle w:val="a3"/>
+        <w:rPr>
+          <w:rFonts w:ascii="Times New Roman" w:hAnsi="Times New Roman" w:cs="Times New Roman"/>
+          <w:bCs/>
+          <w:iCs/>
+          <w:sz w:val="28"/>
+          <w:szCs w:val="28"/>
+        </w:rPr>
+      </w:pPr>
+    </w:p>
+    <w:p>
+      <w:pPr>
+        <w:spacing w:line="240" w:lineRule="auto"/>
+        <w:jc w:val="center"/>
+        <w:rPr>
+          <w:rFonts w:ascii="Times New Roman" w:hAnsi="Times New Roman" w:cs="Times New Roman"/>
+          <w:bCs/>
+          <w:iCs/>
+          <w:sz w:val="28"/>
+          <w:szCs w:val="28"/>
+        </w:rPr>
+      </w:pPr>
+      <w:r>
+        <w:rPr>
+          <w:noProof/>
+        </w:rPr>
+        <w:drawing>
+          <wp:inline distT="0" distB="0" distL="0" distR="0" wp14:anchorId="24AB043A" wp14:editId="4FCDF026">
+            <wp:extent cx="3648075" cy="4524375"/>
+            <wp:effectExtent l="0" t="0" r="9525" b="9525"/>
+            <wp:docPr id="5" name="Рисунок 5"/>
+            <wp:cNvGraphicFramePr>
+              <a:graphicFrameLocks xmlns:a="http://schemas.openxmlformats.org/drawingml/2006/main" noChangeAspect="1"/>
+            </wp:cNvGraphicFramePr>
+            <a:graphic xmlns:a="http://schemas.openxmlformats.org/drawingml/2006/main">
+              <a:graphicData uri="http://schemas.openxmlformats.org/drawingml/2006/picture">
+                <pic:pic xmlns:pic="http://schemas.openxmlformats.org/drawingml/2006/picture">
+                  <pic:nvPicPr>
+                    <pic:cNvPr id="1" name=""/>
+                    <pic:cNvPicPr/>
+                  </pic:nvPicPr>
+                  <pic:blipFill>
+                    <a:blip r:embed="rId13"/>
+                    <a:stretch>
+                      <a:fillRect/>
+                    </a:stretch>
+                  </pic:blipFill>
+                  <pic:spPr>
+                    <a:xfrm>
+                      <a:off x="0" y="0"/>
+                      <a:ext cx="3648075" cy="4524375"/>
+                    </a:xfrm>
+                    <a:prstGeom prst="rect">
+                      <a:avLst/>
+                    </a:prstGeom>
+                  </pic:spPr>
+                </pic:pic>
+              </a:graphicData>
+            </a:graphic>
+          </wp:inline>
+        </w:drawing>
+      </w:r>
+    </w:p>
+    <w:p>
+      <w:pPr>
+        <w:spacing w:line="240" w:lineRule="auto"/>
+        <w:jc w:val="center"/>
+        <w:rPr>
+          <w:rFonts w:ascii="Times New Roman" w:hAnsi="Times New Roman" w:cs="Times New Roman"/>
+          <w:bCs/>
+          <w:iCs/>
+          <w:sz w:val="28"/>
+          <w:szCs w:val="28"/>
+        </w:rPr>
+      </w:pPr>
+      <w:r>
+        <w:rPr>
+          <w:rFonts w:ascii="Times New Roman" w:hAnsi="Times New Roman" w:cs="Times New Roman"/>
+          <w:bCs/>
+          <w:iCs/>
+          <w:sz w:val="28"/>
+          <w:szCs w:val="28"/>
+        </w:rPr>
+        <w:t>Рисунок 6.1.6</w:t>
+      </w:r>
+    </w:p>
+    <w:p>
+      <w:pPr>
+        <w:spacing w:line="240" w:lineRule="auto"/>
+        <w:jc w:val="center"/>
+        <w:rPr>
+          <w:rFonts w:ascii="Times New Roman" w:hAnsi="Times New Roman" w:cs="Times New Roman"/>
+          <w:bCs/>
+          <w:iCs/>
+          <w:sz w:val="28"/>
+          <w:szCs w:val="28"/>
+        </w:rPr>
+      </w:pPr>
+    </w:p>
+    <w:p>
+      <w:pPr>
+        <w:spacing w:line="240" w:lineRule="auto"/>
+        <w:jc w:val="center"/>
+        <w:rPr>
+          <w:rFonts w:ascii="Times New Roman" w:hAnsi="Times New Roman" w:cs="Times New Roman"/>
+          <w:bCs/>
+          <w:iCs/>
+          <w:sz w:val="28"/>
+          <w:szCs w:val="28"/>
+        </w:rPr>
+      </w:pPr>
+    </w:p>
+    <w:p>
+      <w:pPr>
+        <w:spacing w:line="240" w:lineRule="auto"/>
+        <w:jc w:val="center"/>
+        <w:rPr>
+          <w:rFonts w:ascii="Times New Roman" w:hAnsi="Times New Roman" w:cs="Times New Roman"/>
+          <w:bCs/>
+          <w:iCs/>
+          <w:sz w:val="28"/>
+          <w:szCs w:val="28"/>
+        </w:rPr>
+      </w:pPr>
+    </w:p>
+    <w:p>
+      <w:pPr>
+        <w:spacing w:line="240" w:lineRule="auto"/>
+        <w:jc w:val="center"/>
+        <w:rPr>
+          <w:rFonts w:ascii="Times New Roman" w:hAnsi="Times New Roman" w:cs="Times New Roman"/>
+          <w:bCs/>
+          <w:iCs/>
+          <w:sz w:val="28"/>
+          <w:szCs w:val="28"/>
+        </w:rPr>
+      </w:pPr>
+    </w:p>
+    <w:p>
+      <w:pPr>
+        <w:spacing w:line="240" w:lineRule="auto"/>
+        <w:jc w:val="center"/>
+        <w:rPr>
+          <w:rFonts w:ascii="Times New Roman" w:hAnsi="Times New Roman" w:cs="Times New Roman"/>
+          <w:bCs/>
+          <w:iCs/>
+          <w:sz w:val="28"/>
+          <w:szCs w:val="28"/>
+        </w:rPr>
+      </w:pPr>
+    </w:p>
+    <w:p>
+      <w:pPr>
+        <w:spacing w:line="240" w:lineRule="auto"/>
+        <w:jc w:val="center"/>
+        <w:rPr>
+          <w:rFonts w:ascii="Times New Roman" w:hAnsi="Times New Roman" w:cs="Times New Roman"/>
+          <w:bCs/>
+          <w:iCs/>
+          <w:sz w:val="28"/>
+          <w:szCs w:val="28"/>
+        </w:rPr>
+      </w:pPr>
+    </w:p>
+    <w:p>
+      <w:pPr>
+        <w:spacing w:line="240" w:lineRule="auto"/>
+        <w:jc w:val="center"/>
+        <w:rPr>
+          <w:rFonts w:ascii="Times New Roman" w:hAnsi="Times New Roman" w:cs="Times New Roman"/>
+          <w:bCs/>
+          <w:iCs/>
+          <w:sz w:val="28"/>
+          <w:szCs w:val="28"/>
+        </w:rPr>
+      </w:pPr>
+    </w:p>
+    <w:p>
+      <w:pPr>
+        <w:spacing w:line="240" w:lineRule="auto"/>
+        <w:jc w:val="center"/>
+        <w:rPr>
+          <w:rFonts w:ascii="Times New Roman" w:hAnsi="Times New Roman" w:cs="Times New Roman"/>
+          <w:bCs/>
+          <w:iCs/>
+          <w:sz w:val="28"/>
+          <w:szCs w:val="28"/>
+        </w:rPr>
+      </w:pPr>
+    </w:p>
+    <w:p>
+      <w:pPr>
+        <w:spacing w:line="240" w:lineRule="auto"/>
+        <w:jc w:val="center"/>
+        <w:rPr>
+          <w:rFonts w:ascii="Times New Roman" w:hAnsi="Times New Roman" w:cs="Times New Roman"/>
+          <w:bCs/>
+          <w:iCs/>
+          <w:sz w:val="28"/>
+          <w:szCs w:val="28"/>
+        </w:rPr>
+      </w:pPr>
+    </w:p>
+    <w:p>
+      <w:pPr>
+        <w:spacing w:line="240" w:lineRule="auto"/>
+        <w:jc w:val="center"/>
+        <w:rPr>
+          <w:rFonts w:ascii="Times New Roman" w:hAnsi="Times New Roman" w:cs="Times New Roman"/>
+          <w:bCs/>
+          <w:iCs/>
+          <w:sz w:val="28"/>
+          <w:szCs w:val="28"/>
+        </w:rPr>
+      </w:pPr>
+    </w:p>
+    <w:p>
+      <w:pPr>
+        <w:spacing w:line="240" w:lineRule="auto"/>
+        <w:jc w:val="center"/>
+        <w:rPr>
+          <w:rFonts w:ascii="Times New Roman" w:hAnsi="Times New Roman" w:cs="Times New Roman"/>
+          <w:bCs/>
+          <w:iCs/>
+          <w:sz w:val="28"/>
+          <w:szCs w:val="28"/>
+        </w:rPr>
+      </w:pPr>
+    </w:p>
+    <w:p>
+      <w:pPr>
+        <w:spacing w:line="240" w:lineRule="auto"/>
+        <w:jc w:val="center"/>
+        <w:rPr>
+          <w:rFonts w:ascii="Times New Roman" w:hAnsi="Times New Roman" w:cs="Times New Roman"/>
+          <w:bCs/>
+          <w:iCs/>
+          <w:sz w:val="28"/>
+          <w:szCs w:val="28"/>
+        </w:rPr>
+      </w:pPr>
+    </w:p>
+    <w:p>
+      <w:pPr>
+        <w:spacing w:line="240" w:lineRule="auto"/>
+        <w:jc w:val="center"/>
+        <w:rPr>
+          <w:rFonts w:ascii="Times New Roman" w:hAnsi="Times New Roman" w:cs="Times New Roman"/>
+          <w:bCs/>
+          <w:iCs/>
+          <w:sz w:val="28"/>
+          <w:szCs w:val="28"/>
+        </w:rPr>
+      </w:pPr>
+    </w:p>
+    <w:p>
+      <w:pPr>
+        <w:pStyle w:val="a3"/>
+        <w:numPr>
+          <w:ilvl w:val="0"/>
+          <w:numId w:val="10"/>
+        </w:numPr>
+        <w:spacing w:line="240" w:lineRule="auto"/>
+        <w:jc w:val="center"/>
+        <w:rPr>
+          <w:rFonts w:ascii="Times New Roman" w:hAnsi="Times New Roman" w:cs="Times New Roman"/>
+          <w:b/>
+          <w:iCs/>
+          <w:sz w:val="28"/>
+          <w:szCs w:val="28"/>
+        </w:rPr>
+      </w:pPr>
+      <w:r>
+        <w:rPr>
+          <w:rFonts w:ascii="Times New Roman" w:hAnsi="Times New Roman" w:cs="Times New Roman"/>
+          <w:b/>
+          <w:iCs/>
+          <w:sz w:val="28"/>
+          <w:szCs w:val="28"/>
+        </w:rPr>
+        <w:lastRenderedPageBreak/>
+        <w:t>Выполнение разработанного проекта</w:t>
+      </w:r>
+    </w:p>
+    <w:p>
+      <w:pPr>
+        <w:spacing w:line="240" w:lineRule="auto"/>
+        <w:jc w:val="both"/>
+        <w:rPr>
+          <w:rFonts w:ascii="Times New Roman" w:hAnsi="Times New Roman" w:cs="Times New Roman"/>
+          <w:bCs/>
+          <w:iCs/>
+          <w:sz w:val="28"/>
+          <w:szCs w:val="28"/>
+        </w:rPr>
+      </w:pPr>
+      <w:r>
+        <w:rPr>
+          <w:rFonts w:ascii="Times New Roman" w:hAnsi="Times New Roman" w:cs="Times New Roman"/>
+          <w:bCs/>
+          <w:iCs/>
+          <w:sz w:val="28"/>
+          <w:szCs w:val="28"/>
+        </w:rPr>
+        <w:t>Получены результаты выполнения проекта, приведенные на рисунках 6.1.7 и 6.1.8, для тестовых данных точек, попадающих и не попадающих в заданную область.</w:t>
+      </w:r>
+    </w:p>
+    <w:p>
+      <w:pPr>
+        <w:spacing w:line="240" w:lineRule="auto"/>
+        <w:jc w:val="both"/>
+        <w:rPr>
+          <w:rFonts w:ascii="Times New Roman" w:hAnsi="Times New Roman" w:cs="Times New Roman"/>
+          <w:bCs/>
+          <w:iCs/>
+          <w:sz w:val="28"/>
+          <w:szCs w:val="28"/>
+        </w:rPr>
+      </w:pPr>
+    </w:p>
+    <w:p>
+      <w:pPr>
+        <w:spacing w:line="240" w:lineRule="auto"/>
+        <w:jc w:val="center"/>
+        <w:rPr>
+          <w:rFonts w:ascii="Times New Roman" w:hAnsi="Times New Roman" w:cs="Times New Roman"/>
+          <w:bCs/>
+          <w:iCs/>
+          <w:sz w:val="28"/>
+          <w:szCs w:val="28"/>
+          <w:lang w:val="en-US"/>
+        </w:rPr>
+      </w:pPr>
+      <w:r>
+        <w:rPr>
+          <w:noProof/>
+        </w:rPr>
+        <w:drawing>
+          <wp:inline distT="0" distB="0" distL="0" distR="0" wp14:anchorId="0D26F820" wp14:editId="4104B8F8">
+            <wp:extent cx="4667250" cy="2157031"/>
+            <wp:effectExtent l="0" t="0" r="0" b="0"/>
+            <wp:docPr id="8" name="Рисунок 8"/>
+            <wp:cNvGraphicFramePr>
+              <a:graphicFrameLocks xmlns:a="http://schemas.openxmlformats.org/drawingml/2006/main" noChangeAspect="1"/>
+            </wp:cNvGraphicFramePr>
+            <a:graphic xmlns:a="http://schemas.openxmlformats.org/drawingml/2006/main">
+              <a:graphicData uri="http://schemas.openxmlformats.org/drawingml/2006/picture">
+                <pic:pic xmlns:pic="http://schemas.openxmlformats.org/drawingml/2006/picture">
+                  <pic:nvPicPr>
+                    <pic:cNvPr id="1" name=""/>
+                    <pic:cNvPicPr/>
+                  </pic:nvPicPr>
+                  <pic:blipFill>
+                    <a:blip r:embed="rId14"/>
+                    <a:stretch>
+                      <a:fillRect/>
+                    </a:stretch>
+                  </pic:blipFill>
+                  <pic:spPr>
+                    <a:xfrm>
+                      <a:off x="0" y="0"/>
+                      <a:ext cx="4813480" cy="2224613"/>
+                    </a:xfrm>
+                    <a:prstGeom prst="rect">
+                      <a:avLst/>
+                    </a:prstGeom>
+                  </pic:spPr>
+                </pic:pic>
+              </a:graphicData>
+            </a:graphic>
+          </wp:inline>
+        </w:drawing>
+      </w:r>
+    </w:p>
+    <w:p>
+      <w:pPr>
+        <w:spacing w:line="240" w:lineRule="auto"/>
+        <w:jc w:val="center"/>
+        <w:rPr>
+          <w:rFonts w:ascii="Times New Roman" w:hAnsi="Times New Roman" w:cs="Times New Roman"/>
+          <w:bCs/>
+          <w:iCs/>
+          <w:sz w:val="28"/>
+          <w:szCs w:val="28"/>
+        </w:rPr>
+      </w:pPr>
+      <w:r>
+        <w:rPr>
+          <w:rFonts w:ascii="Times New Roman" w:hAnsi="Times New Roman" w:cs="Times New Roman"/>
+          <w:bCs/>
+          <w:iCs/>
+          <w:sz w:val="28"/>
+          <w:szCs w:val="28"/>
+        </w:rPr>
+        <w:t xml:space="preserve">Рисунок </w:t>
+      </w:r>
+      <w:r>
+        <w:rPr>
+          <w:rFonts w:ascii="Times New Roman" w:hAnsi="Times New Roman" w:cs="Times New Roman"/>
+          <w:bCs/>
+          <w:iCs/>
+          <w:sz w:val="28"/>
+          <w:szCs w:val="28"/>
+        </w:rPr>
+        <w:t>6.1.7 – Точки, попадающие в заданную область</w:t>
+      </w:r>
+    </w:p>
+    <w:p>
+      <w:pPr>
+        <w:spacing w:line="240" w:lineRule="auto"/>
+        <w:jc w:val="center"/>
+        <w:rPr>
+          <w:rFonts w:ascii="Times New Roman" w:hAnsi="Times New Roman" w:cs="Times New Roman"/>
+          <w:bCs/>
+          <w:iCs/>
+          <w:sz w:val="28"/>
+          <w:szCs w:val="28"/>
+        </w:rPr>
+      </w:pPr>
+    </w:p>
+    <w:p>
+      <w:pPr>
+        <w:spacing w:line="240" w:lineRule="auto"/>
+        <w:jc w:val="center"/>
+        <w:rPr>
+          <w:rFonts w:ascii="Times New Roman" w:hAnsi="Times New Roman" w:cs="Times New Roman"/>
+          <w:bCs/>
+          <w:iCs/>
+          <w:sz w:val="28"/>
+          <w:szCs w:val="28"/>
+          <w:lang w:val="en-US"/>
+        </w:rPr>
+      </w:pPr>
+      <w:r>
+        <w:rPr>
+          <w:noProof/>
+        </w:rPr>
+        <w:drawing>
+          <wp:inline distT="0" distB="0" distL="0" distR="0" wp14:anchorId="1F5AFF71" wp14:editId="2944313F">
+            <wp:extent cx="4759973" cy="2362200"/>
+            <wp:effectExtent l="0" t="0" r="2540" b="0"/>
+            <wp:docPr id="9" name="Рисунок 9"/>
+            <wp:cNvGraphicFramePr>
+              <a:graphicFrameLocks xmlns:a="http://schemas.openxmlformats.org/drawingml/2006/main" noChangeAspect="1"/>
+            </wp:cNvGraphicFramePr>
+            <a:graphic xmlns:a="http://schemas.openxmlformats.org/drawingml/2006/main">
+              <a:graphicData uri="http://schemas.openxmlformats.org/drawingml/2006/picture">
+                <pic:pic xmlns:pic="http://schemas.openxmlformats.org/drawingml/2006/picture">
+                  <pic:nvPicPr>
+                    <pic:cNvPr id="1" name=""/>
+                    <pic:cNvPicPr/>
+                  </pic:nvPicPr>
+                  <pic:blipFill>
+                    <a:blip r:embed="rId15"/>
+                    <a:stretch>
+                      <a:fillRect/>
+                    </a:stretch>
+                  </pic:blipFill>
+                  <pic:spPr>
+                    <a:xfrm>
+                      <a:off x="0" y="0"/>
+                      <a:ext cx="4871226" cy="2417411"/>
+                    </a:xfrm>
+                    <a:prstGeom prst="rect">
+                      <a:avLst/>
+                    </a:prstGeom>
+                  </pic:spPr>
+                </pic:pic>
+              </a:graphicData>
+            </a:graphic>
+          </wp:inline>
+        </w:drawing>
+      </w:r>
+    </w:p>
+    <w:p>
+      <w:pPr>
+        <w:spacing w:line="240" w:lineRule="auto"/>
+        <w:jc w:val="center"/>
+        <w:rPr>
+          <w:rFonts w:ascii="Times New Roman" w:hAnsi="Times New Roman" w:cs="Times New Roman"/>
+          <w:b/>
+          <w:iCs/>
+          <w:sz w:val="28"/>
+          <w:szCs w:val="28"/>
+        </w:rPr>
+      </w:pPr>
+      <w:r>
+        <w:rPr>
+          <w:rFonts w:ascii="Times New Roman" w:hAnsi="Times New Roman" w:cs="Times New Roman"/>
+          <w:bCs/>
+          <w:iCs/>
+          <w:sz w:val="28"/>
+          <w:szCs w:val="28"/>
+        </w:rPr>
+        <w:t>Рисунок 6.1.8 – Точки, не попадающие в заданную область</w:t>
+      </w:r>
+    </w:p>
+    <w:p>
+      <w:pPr>
+        <w:spacing w:line="240" w:lineRule="auto"/>
+        <w:jc w:val="center"/>
+        <w:rPr>
+          <w:rFonts w:ascii="Times New Roman" w:hAnsi="Times New Roman" w:cs="Times New Roman"/>
+          <w:b/>
+          <w:iCs/>
+          <w:sz w:val="28"/>
+          <w:szCs w:val="28"/>
+        </w:rPr>
+      </w:pPr>
+      <w:bookmarkStart w:id="0" w:name="_GoBack"/>
+      <w:bookmarkEnd w:id="0"/>
+    </w:p>
+    <w:p>
+      <w:pPr>
+        <w:pStyle w:val="a3"/>
+        <w:numPr>
+          <w:ilvl w:val="0"/>
+          <w:numId w:val="10"/>
+        </w:numPr>
+        <w:spacing w:line="240" w:lineRule="auto"/>
+        <w:jc w:val="center"/>
+        <w:rPr>
+          <w:rFonts w:ascii="Times New Roman" w:hAnsi="Times New Roman" w:cs="Times New Roman"/>
+          <w:b/>
+          <w:iCs/>
+          <w:sz w:val="28"/>
+          <w:szCs w:val="28"/>
+        </w:rPr>
+      </w:pPr>
+      <w:r>
+        <w:rPr>
+          <w:rFonts w:ascii="Times New Roman" w:hAnsi="Times New Roman" w:cs="Times New Roman"/>
+          <w:b/>
+          <w:iCs/>
+          <w:sz w:val="28"/>
+          <w:szCs w:val="28"/>
+        </w:rPr>
+        <w:t>Доказательство правильности результата</w:t>
+      </w:r>
+    </w:p>
+    <w:p>
+      <w:pPr>
+        <w:shd w:val="clear" w:color="auto" w:fill="FFFFFF"/>
+        <w:spacing w:after="0" w:line="240" w:lineRule="auto"/>
+        <w:rPr>
+          <w:rFonts w:ascii="Times New Roman" w:eastAsia="Times New Roman" w:hAnsi="Times New Roman" w:cs="Times New Roman"/>
+          <w:color w:val="1A1A1A"/>
+          <w:sz w:val="28"/>
+          <w:szCs w:val="28"/>
+          <w:lang w:eastAsia="ru-RU"/>
+        </w:rPr>
+      </w:pPr>
+      <w:r>
+        <w:rPr>
+          <w:rFonts w:ascii="Times New Roman" w:eastAsia="Times New Roman" w:hAnsi="Times New Roman" w:cs="Times New Roman"/>
+          <w:color w:val="1A1A1A"/>
+          <w:sz w:val="28"/>
+          <w:szCs w:val="28"/>
+          <w:lang w:eastAsia="ru-RU"/>
+        </w:rPr>
+        <w:t>Разработаны с тестовые исходные данные для контрольного решения,</w:t>
+      </w:r>
+      <w:r>
+        <w:rPr>
+          <w:rFonts w:ascii="Times New Roman" w:eastAsia="Times New Roman" w:hAnsi="Times New Roman" w:cs="Times New Roman"/>
+          <w:color w:val="1A1A1A"/>
+          <w:sz w:val="28"/>
+          <w:szCs w:val="28"/>
+          <w:lang w:eastAsia="ru-RU"/>
+        </w:rPr>
+        <w:t xml:space="preserve"> </w:t>
+      </w:r>
+      <w:r>
+        <w:rPr>
+          <w:rFonts w:ascii="Times New Roman" w:eastAsia="Times New Roman" w:hAnsi="Times New Roman" w:cs="Times New Roman"/>
+          <w:color w:val="1A1A1A"/>
+          <w:sz w:val="28"/>
+          <w:szCs w:val="28"/>
+          <w:lang w:eastAsia="ru-RU"/>
+        </w:rPr>
+        <w:t>проверяющие попадание и непопадание точки с различными координатами в</w:t>
+      </w:r>
+      <w:r>
+        <w:rPr>
+          <w:rFonts w:ascii="Times New Roman" w:eastAsia="Times New Roman" w:hAnsi="Times New Roman" w:cs="Times New Roman"/>
+          <w:color w:val="1A1A1A"/>
+          <w:sz w:val="28"/>
+          <w:szCs w:val="28"/>
+          <w:lang w:eastAsia="ru-RU"/>
+        </w:rPr>
+        <w:t xml:space="preserve"> </w:t>
+      </w:r>
+      <w:r>
+        <w:rPr>
+          <w:rFonts w:ascii="Times New Roman" w:eastAsia="Times New Roman" w:hAnsi="Times New Roman" w:cs="Times New Roman"/>
+          <w:color w:val="1A1A1A"/>
+          <w:sz w:val="28"/>
+          <w:szCs w:val="28"/>
+          <w:lang w:eastAsia="ru-RU"/>
+        </w:rPr>
+        <w:t>заданную область, и получены результаты:</w:t>
+      </w:r>
+    </w:p>
+    <w:p>
+      <w:pPr>
+        <w:shd w:val="clear" w:color="auto" w:fill="FFFFFF"/>
+        <w:spacing w:after="0" w:line="240" w:lineRule="auto"/>
+        <w:rPr>
+          <w:rFonts w:ascii="Times New Roman" w:eastAsia="Times New Roman" w:hAnsi="Times New Roman" w:cs="Times New Roman"/>
+          <w:color w:val="1A1A1A"/>
+          <w:sz w:val="28"/>
+          <w:szCs w:val="28"/>
+          <w:lang w:eastAsia="ru-RU"/>
+        </w:rPr>
+      </w:pPr>
+    </w:p>
+    <w:tbl>
+      <w:tblPr>
+        <w:tblStyle w:val="ac"/>
+        <w:tblW w:w="0" w:type="auto"/>
+        <w:tblLook w:val="04A0" w:firstRow="1" w:lastRow="0" w:firstColumn="1" w:lastColumn="0" w:noHBand="0" w:noVBand="1"/>
+      </w:tblPr>
+      <w:tblGrid>
+        <w:gridCol w:w="2614"/>
+        <w:gridCol w:w="2614"/>
+        <w:gridCol w:w="5228"/>
+      </w:tblGrid>
+      <w:tr>
+        <w:tc>
+          <w:tcPr>
+            <w:tcW w:w="5228" w:type="dxa"/>
+            <w:gridSpan w:val="2"/>
+          </w:tcPr>
+          <w:p>
+            <w:pPr>
+              <w:jc w:val="center"/>
+              <w:rPr>
+                <w:bCs/>
+                <w:iCs/>
+                <w:sz w:val="28"/>
+                <w:szCs w:val="28"/>
+              </w:rPr>
+            </w:pPr>
+            <w:r>
+              <w:rPr>
+                <w:bCs/>
+                <w:iCs/>
+                <w:sz w:val="28"/>
+                <w:szCs w:val="28"/>
+              </w:rPr>
+              <w:t>Исходные данные</w:t>
+            </w:r>
+          </w:p>
+        </w:tc>
+        <w:tc>
+          <w:tcPr>
+            <w:tcW w:w="5228" w:type="dxa"/>
+          </w:tcPr>
+          <w:p>
+            <w:pPr>
+              <w:jc w:val="center"/>
+              <w:rPr>
+                <w:bCs/>
+                <w:iCs/>
+                <w:sz w:val="28"/>
+                <w:szCs w:val="28"/>
+              </w:rPr>
+            </w:pPr>
+            <w:r>
+              <w:rPr>
+                <w:bCs/>
+                <w:iCs/>
+                <w:sz w:val="28"/>
+                <w:szCs w:val="28"/>
+              </w:rPr>
+              <w:t>Результат</w:t>
+            </w:r>
+          </w:p>
+        </w:tc>
+      </w:tr>
+      <w:tr>
+        <w:tc>
+          <w:tcPr>
+            <w:tcW w:w="2614" w:type="dxa"/>
+          </w:tcPr>
+          <w:p>
+            <w:pPr>
+              <w:jc w:val="center"/>
+              <w:rPr>
+                <w:bCs/>
+                <w:iCs/>
+                <w:sz w:val="28"/>
+                <w:szCs w:val="28"/>
+                <w:lang w:val="en-US"/>
+              </w:rPr>
+            </w:pPr>
+            <w:r>
+              <w:rPr>
+                <w:bCs/>
+                <w:iCs/>
+                <w:sz w:val="28"/>
+                <w:szCs w:val="28"/>
+                <w:lang w:val="en-US"/>
+              </w:rPr>
+              <w:t>x = -0.5</w:t>
+            </w:r>
+          </w:p>
+        </w:tc>
+        <w:tc>
+          <w:tcPr>
+            <w:tcW w:w="2614" w:type="dxa"/>
+          </w:tcPr>
+          <w:p>
+            <w:pPr>
+              <w:jc w:val="center"/>
+              <w:rPr>
+                <w:bCs/>
+                <w:iCs/>
+                <w:sz w:val="28"/>
+                <w:szCs w:val="28"/>
+                <w:lang w:val="en-US"/>
+              </w:rPr>
+            </w:pPr>
+            <w:r>
+              <w:rPr>
+                <w:bCs/>
+                <w:iCs/>
+                <w:sz w:val="28"/>
+                <w:szCs w:val="28"/>
+                <w:lang w:val="en-US"/>
+              </w:rPr>
+              <w:t>y = 0.6</w:t>
+            </w:r>
+          </w:p>
+        </w:tc>
+        <w:tc>
+          <w:tcPr>
+            <w:tcW w:w="5228" w:type="dxa"/>
+          </w:tcPr>
+          <w:p>
+            <w:pPr>
+              <w:jc w:val="center"/>
+              <w:rPr>
+                <w:bCs/>
+                <w:iCs/>
+                <w:sz w:val="28"/>
+                <w:szCs w:val="28"/>
+              </w:rPr>
+            </w:pPr>
+            <w:r>
+              <w:rPr>
+                <w:bCs/>
+                <w:iCs/>
+                <w:sz w:val="28"/>
+                <w:szCs w:val="28"/>
+              </w:rPr>
+              <w:t>Точка попала в область</w:t>
+            </w:r>
+          </w:p>
+        </w:tc>
+      </w:tr>
+      <w:tr>
+        <w:tc>
+          <w:tcPr>
+            <w:tcW w:w="2614" w:type="dxa"/>
+          </w:tcPr>
+          <w:p>
+            <w:pPr>
+              <w:jc w:val="center"/>
+              <w:rPr>
+                <w:bCs/>
+                <w:iCs/>
+                <w:sz w:val="28"/>
+                <w:szCs w:val="28"/>
+                <w:lang w:val="en-US"/>
+              </w:rPr>
+            </w:pPr>
+            <w:r>
+              <w:rPr>
+                <w:bCs/>
+                <w:iCs/>
+                <w:sz w:val="28"/>
+                <w:szCs w:val="28"/>
+                <w:lang w:val="en-US"/>
+              </w:rPr>
+              <w:t>x = 1.2</w:t>
+            </w:r>
+          </w:p>
+        </w:tc>
+        <w:tc>
+          <w:tcPr>
+            <w:tcW w:w="2614" w:type="dxa"/>
+          </w:tcPr>
+          <w:p>
+            <w:pPr>
+              <w:jc w:val="center"/>
+              <w:rPr>
+                <w:bCs/>
+                <w:iCs/>
+                <w:sz w:val="28"/>
+                <w:szCs w:val="28"/>
+                <w:lang w:val="en-US"/>
+              </w:rPr>
+            </w:pPr>
+            <w:r>
+              <w:rPr>
+                <w:bCs/>
+                <w:iCs/>
+                <w:sz w:val="28"/>
+                <w:szCs w:val="28"/>
+                <w:lang w:val="en-US"/>
+              </w:rPr>
+              <w:t>y = 2.5</w:t>
+            </w:r>
+          </w:p>
+        </w:tc>
+        <w:tc>
+          <w:tcPr>
+            <w:tcW w:w="5228" w:type="dxa"/>
+          </w:tcPr>
+          <w:p>
+            <w:pPr>
+              <w:jc w:val="center"/>
+              <w:rPr>
+                <w:bCs/>
+                <w:iCs/>
+                <w:sz w:val="28"/>
+                <w:szCs w:val="28"/>
+              </w:rPr>
+            </w:pPr>
+            <w:r>
+              <w:rPr>
+                <w:bCs/>
+                <w:iCs/>
+                <w:sz w:val="28"/>
+                <w:szCs w:val="28"/>
+              </w:rPr>
+              <w:t>Точка не попала в область</w:t>
+            </w:r>
+          </w:p>
+        </w:tc>
+      </w:tr>
+    </w:tbl>
+    <w:p>
+      <w:pPr>
+        <w:spacing w:line="240" w:lineRule="auto"/>
+        <w:jc w:val="both"/>
+        <w:rPr>
+          <w:rFonts w:ascii="Times New Roman" w:hAnsi="Times New Roman" w:cs="Times New Roman"/>
+          <w:bCs/>
+          <w:iCs/>
+          <w:sz w:val="28"/>
+          <w:szCs w:val="28"/>
+        </w:rPr>
+      </w:pPr>
+    </w:p>
+    <w:p>
+      <w:pPr>
+        <w:spacing w:line="240" w:lineRule="auto"/>
+        <w:jc w:val="both"/>
+        <w:rPr>
+          <w:rFonts w:ascii="Times New Roman" w:hAnsi="Times New Roman" w:cs="Times New Roman"/>
+          <w:bCs/>
+          <w:iCs/>
+          <w:sz w:val="28"/>
+          <w:szCs w:val="28"/>
+        </w:rPr>
+      </w:pPr>
+      <w:r>
+        <w:rPr>
+          <w:rFonts w:ascii="Times New Roman" w:hAnsi="Times New Roman" w:cs="Times New Roman"/>
+          <w:bCs/>
+          <w:iCs/>
+          <w:sz w:val="28"/>
+          <w:szCs w:val="28"/>
+        </w:rPr>
+        <w:t>При тестовых данных результаты ручного расчета и вычисления на компьютере совпадают.</w:t>
+      </w:r>
+    </w:p>
     <w:sectPr>
-      <w:footerReference w:type="default" r:id="rId9"/>
+      <w:footerReference w:type="default" r:id="rId16"/>
       <w:pgSz w:w="11906" w:h="16838"/>
       <w:pgMar w:top="720" w:right="720" w:bottom="720" w:left="720" w:header="708" w:footer="708" w:gutter="0"/>
       <w:pgNumType w:start="1"/>
@@ -3491,6 +5036,119 @@
 <file path=word/numbering.xml><?xml version="1.0" encoding="utf-8"?>
 <w:numbering xmlns:wpc="http://schemas.microsoft.com/office/word/2010/wordprocessingCanvas" xmlns:cx="http://schemas.microsoft.com/office/drawing/2014/chartex" xmlns:cx1="http://schemas.microsoft.com/office/drawing/2015/9/8/chartex" xmlns:cx2="http://schemas.microsoft.com/office/drawing/2015/10/21/chartex" xmlns:cx3="http://schemas.microsoft.com/office/drawing/2016/5/9/chartex" xmlns:cx4="http://schemas.microsoft.com/office/drawing/2016/5/10/chartex" xmlns:cx5="http://schemas.microsoft.com/office/drawing/2016/5/11/chartex" xmlns:cx6="http://schemas.microsoft.com/office/drawing/2016/5/12/chartex" xmlns:cx7="http://schemas.microsoft.com/office/drawing/2016/5/13/chartex" xmlns:cx8="http://schemas.microsoft.com/office/drawing/2016/5/14/chartex" xmlns:mc="http://schemas.openxmlformats.org/markup-compatibility/2006" xmlns:aink="http://schemas.microsoft.com/office/drawing/2016/ink" xmlns:am3d="http://schemas.microsoft.com/office/drawing/2017/model3d" xmlns:o="urn:schemas-microsoft-com:office:office" xmlns:r="http://schemas.openxmlformats.org/officeDocument/2006/relationships" xmlns:m="http://schemas.openxmlformats.org/officeDocument/2006/math" xmlns:v="urn:schemas-microsoft-com:vml" xmlns:wp14="http://schemas.microsoft.com/office/word/2010/wordprocessingDrawing" xmlns:wp="http://schemas.openxmlformats.org/drawingml/2006/wordprocessingDrawing" xmlns:w10="urn:schemas-microsoft-com:office:word" xmlns:w="http://schemas.openxmlformats.org/wordprocessingml/2006/main" xmlns:w14="http://schemas.microsoft.com/office/word/2010/wordml" xmlns:w15="http://schemas.microsoft.com/office/word/2012/wordml" xmlns:w16cex="http://schemas.microsoft.com/office/word/2018/wordml/cex" xmlns:w16cid="http://schemas.microsoft.com/office/word/2016/wordml/cid" xmlns:w16="http://schemas.microsoft.com/office/word/2018/wordml" xmlns:w16se="http://schemas.microsoft.com/office/word/2015/wordml/symex" xmlns:wpg="http://schemas.microsoft.com/office/word/2010/wordprocessingGroup" xmlns:wpi="http://schemas.microsoft.com/office/word/2010/wordprocessingInk" xmlns:wne="http://schemas.microsoft.com/office/word/2006/wordml" xmlns:wps="http://schemas.microsoft.com/office/word/2010/wordprocessingShape" mc:Ignorable="w14 w15 w16se w16cid w16 w16cex wp14">
   <w:abstractNum w:abstractNumId="0" w15:restartNumberingAfterBreak="0">
+    <w:nsid w:val="01D02AA1"/>
+    <w:multiLevelType w:val="hybridMultilevel"/>
+    <w:tmpl w:val="9F84169A"/>
+    <w:lvl w:ilvl="0" w:tplc="04190001">
+      <w:start w:val="1"/>
+      <w:numFmt w:val="bullet"/>
+      <w:lvlText w:val=""/>
+      <w:lvlJc w:val="left"/>
+      <w:pPr>
+        <w:ind w:left="720" w:hanging="360"/>
+      </w:pPr>
+      <w:rPr>
+        <w:rFonts w:ascii="Symbol" w:hAnsi="Symbol" w:hint="default"/>
+      </w:rPr>
+    </w:lvl>
+    <w:lvl w:ilvl="1" w:tplc="04190003" w:tentative="1">
+      <w:start w:val="1"/>
+      <w:numFmt w:val="bullet"/>
+      <w:lvlText w:val="o"/>
+      <w:lvlJc w:val="left"/>
+      <w:pPr>
+        <w:ind w:left="1440" w:hanging="360"/>
+      </w:pPr>
+      <w:rPr>
+        <w:rFonts w:ascii="Courier New" w:hAnsi="Courier New" w:cs="Courier New" w:hint="default"/>
+      </w:rPr>
+    </w:lvl>
+    <w:lvl w:ilvl="2" w:tplc="04190005" w:tentative="1">
+      <w:start w:val="1"/>
+      <w:numFmt w:val="bullet"/>
+      <w:lvlText w:val=""/>
+      <w:lvlJc w:val="left"/>
+      <w:pPr>
+        <w:ind w:left="2160" w:hanging="360"/>
+      </w:pPr>
+      <w:rPr>
+        <w:rFonts w:ascii="Wingdings" w:hAnsi="Wingdings" w:hint="default"/>
+      </w:rPr>
+    </w:lvl>
+    <w:lvl w:ilvl="3" w:tplc="04190001" w:tentative="1">
+      <w:start w:val="1"/>
+      <w:numFmt w:val="bullet"/>
+      <w:lvlText w:val=""/>
+      <w:lvlJc w:val="left"/>
+      <w:pPr>
+        <w:ind w:left="2880" w:hanging="360"/>
+      </w:pPr>
+      <w:rPr>
+        <w:rFonts w:ascii="Symbol" w:hAnsi="Symbol" w:hint="default"/>
+      </w:rPr>
+    </w:lvl>
+    <w:lvl w:ilvl="4" w:tplc="04190003" w:tentative="1">
+      <w:start w:val="1"/>
+      <w:numFmt w:val="bullet"/>
+      <w:lvlText w:val="o"/>
+      <w:lvlJc w:val="left"/>
+      <w:pPr>
+        <w:ind w:left="3600" w:hanging="360"/>
+      </w:pPr>
+      <w:rPr>
+        <w:rFonts w:ascii="Courier New" w:hAnsi="Courier New" w:cs="Courier New" w:hint="default"/>
+      </w:rPr>
+    </w:lvl>
+    <w:lvl w:ilvl="5" w:tplc="04190005" w:tentative="1">
+      <w:start w:val="1"/>
+      <w:numFmt w:val="bullet"/>
+      <w:lvlText w:val=""/>
+      <w:lvlJc w:val="left"/>
+      <w:pPr>
+        <w:ind w:left="4320" w:hanging="360"/>
+      </w:pPr>
+      <w:rPr>
+        <w:rFonts w:ascii="Wingdings" w:hAnsi="Wingdings" w:hint="default"/>
+      </w:rPr>
+    </w:lvl>
+    <w:lvl w:ilvl="6" w:tplc="04190001" w:tentative="1">
+      <w:start w:val="1"/>
+      <w:numFmt w:val="bullet"/>
+      <w:lvlText w:val=""/>
+      <w:lvlJc w:val="left"/>
+      <w:pPr>
+        <w:ind w:left="5040" w:hanging="360"/>
+      </w:pPr>
+      <w:rPr>
+        <w:rFonts w:ascii="Symbol" w:hAnsi="Symbol" w:hint="default"/>
+      </w:rPr>
+    </w:lvl>
+    <w:lvl w:ilvl="7" w:tplc="04190003" w:tentative="1">
+      <w:start w:val="1"/>
+      <w:numFmt w:val="bullet"/>
+      <w:lvlText w:val="o"/>
+      <w:lvlJc w:val="left"/>
+      <w:pPr>
+        <w:ind w:left="5760" w:hanging="360"/>
+      </w:pPr>
+      <w:rPr>
+        <w:rFonts w:ascii="Courier New" w:hAnsi="Courier New" w:cs="Courier New" w:hint="default"/>
+      </w:rPr>
+    </w:lvl>
+    <w:lvl w:ilvl="8" w:tplc="04190005" w:tentative="1">
+      <w:start w:val="1"/>
+      <w:numFmt w:val="bullet"/>
+      <w:lvlText w:val=""/>
+      <w:lvlJc w:val="left"/>
+      <w:pPr>
+        <w:ind w:left="6480" w:hanging="360"/>
+      </w:pPr>
+      <w:rPr>
+        <w:rFonts w:ascii="Wingdings" w:hAnsi="Wingdings" w:hint="default"/>
+      </w:rPr>
+    </w:lvl>
+  </w:abstractNum>
+  <w:abstractNum w:abstractNumId="1" w15:restartNumberingAfterBreak="0">
     <w:nsid w:val="0BDB0EF3"/>
     <w:multiLevelType w:val="hybridMultilevel"/>
     <w:tmpl w:val="54DC06B2"/>
@@ -3603,7 +5261,7 @@
       </w:rPr>
     </w:lvl>
   </w:abstractNum>
-  <w:abstractNum w:abstractNumId="1" w15:restartNumberingAfterBreak="0">
+  <w:abstractNum w:abstractNumId="2" w15:restartNumberingAfterBreak="0">
     <w:nsid w:val="15F8076B"/>
     <w:multiLevelType w:val="hybridMultilevel"/>
     <w:tmpl w:val="EDE05D26"/>
@@ -3692,7 +5350,7 @@
       </w:pPr>
     </w:lvl>
   </w:abstractNum>
-  <w:abstractNum w:abstractNumId="2" w15:restartNumberingAfterBreak="0">
+  <w:abstractNum w:abstractNumId="3" w15:restartNumberingAfterBreak="0">
     <w:nsid w:val="285E616B"/>
     <w:multiLevelType w:val="hybridMultilevel"/>
     <w:tmpl w:val="77F2E706"/>
@@ -3781,7 +5439,7 @@
       </w:pPr>
     </w:lvl>
   </w:abstractNum>
-  <w:abstractNum w:abstractNumId="3" w15:restartNumberingAfterBreak="0">
+  <w:abstractNum w:abstractNumId="4" w15:restartNumberingAfterBreak="0">
     <w:nsid w:val="2F9769F8"/>
     <w:multiLevelType w:val="hybridMultilevel"/>
     <w:tmpl w:val="244A7398"/>
@@ -3894,7 +5552,7 @@
       </w:rPr>
     </w:lvl>
   </w:abstractNum>
-  <w:abstractNum w:abstractNumId="4" w15:restartNumberingAfterBreak="0">
+  <w:abstractNum w:abstractNumId="5" w15:restartNumberingAfterBreak="0">
     <w:nsid w:val="3217689A"/>
     <w:multiLevelType w:val="hybridMultilevel"/>
     <w:tmpl w:val="8A28997C"/>
@@ -3983,7 +5641,7 @@
       </w:pPr>
     </w:lvl>
   </w:abstractNum>
-  <w:abstractNum w:abstractNumId="5" w15:restartNumberingAfterBreak="0">
+  <w:abstractNum w:abstractNumId="6" w15:restartNumberingAfterBreak="0">
     <w:nsid w:val="4C4D6359"/>
     <w:multiLevelType w:val="hybridMultilevel"/>
     <w:tmpl w:val="503CA890"/>
@@ -4074,7 +5732,7 @@
       </w:pPr>
     </w:lvl>
   </w:abstractNum>
-  <w:abstractNum w:abstractNumId="6" w15:restartNumberingAfterBreak="0">
+  <w:abstractNum w:abstractNumId="7" w15:restartNumberingAfterBreak="0">
     <w:nsid w:val="524A28CC"/>
     <w:multiLevelType w:val="hybridMultilevel"/>
     <w:tmpl w:val="0900B77A"/>
@@ -4187,7 +5845,7 @@
       </w:rPr>
     </w:lvl>
   </w:abstractNum>
-  <w:abstractNum w:abstractNumId="7" w15:restartNumberingAfterBreak="0">
+  <w:abstractNum w:abstractNumId="8" w15:restartNumberingAfterBreak="0">
     <w:nsid w:val="68A3753B"/>
     <w:multiLevelType w:val="multilevel"/>
     <w:tmpl w:val="C0C26E5E"/>
@@ -4302,7 +5960,7 @@
       </w:rPr>
     </w:lvl>
   </w:abstractNum>
-  <w:abstractNum w:abstractNumId="8" w15:restartNumberingAfterBreak="0">
+  <w:abstractNum w:abstractNumId="9" w15:restartNumberingAfterBreak="0">
     <w:nsid w:val="68B95D1B"/>
     <w:multiLevelType w:val="hybridMultilevel"/>
     <w:tmpl w:val="86ACFC26"/>
@@ -4393,7 +6051,7 @@
       </w:pPr>
     </w:lvl>
   </w:abstractNum>
-  <w:abstractNum w:abstractNumId="9" w15:restartNumberingAfterBreak="0">
+  <w:abstractNum w:abstractNumId="10" w15:restartNumberingAfterBreak="0">
     <w:nsid w:val="75FC0367"/>
     <w:multiLevelType w:val="hybridMultilevel"/>
     <w:tmpl w:val="DC74DA20"/>
@@ -4534,7 +6192,7 @@
       </w:rPr>
     </w:lvl>
   </w:abstractNum>
-  <w:abstractNum w:abstractNumId="10" w15:restartNumberingAfterBreak="0">
+  <w:abstractNum w:abstractNumId="11" w15:restartNumberingAfterBreak="0">
     <w:nsid w:val="787E44DA"/>
     <w:multiLevelType w:val="hybridMultilevel"/>
     <w:tmpl w:val="382EB43A"/>
@@ -4625,7 +6283,7 @@
       </w:pPr>
     </w:lvl>
   </w:abstractNum>
-  <w:abstractNum w:abstractNumId="11" w15:restartNumberingAfterBreak="0">
+  <w:abstractNum w:abstractNumId="12" w15:restartNumberingAfterBreak="0">
     <w:nsid w:val="7E99107A"/>
     <w:multiLevelType w:val="multilevel"/>
     <w:tmpl w:val="04190027"/>
@@ -4720,7 +6378,7 @@
       </w:pPr>
     </w:lvl>
   </w:abstractNum>
-  <w:abstractNum w:abstractNumId="12" w15:restartNumberingAfterBreak="0">
+  <w:abstractNum w:abstractNumId="13" w15:restartNumberingAfterBreak="0">
     <w:nsid w:val="7FD324E7"/>
     <w:multiLevelType w:val="hybridMultilevel"/>
     <w:tmpl w:val="D4A42B5C"/>
@@ -4834,42 +6492,45 @@
     </w:lvl>
   </w:abstractNum>
   <w:num w:numId="1">
+    <w:abstractNumId w:val="12"/>
+  </w:num>
+  <w:num w:numId="2">
+    <w:abstractNumId w:val="10"/>
+  </w:num>
+  <w:num w:numId="3">
+    <w:abstractNumId w:val="9"/>
+  </w:num>
+  <w:num w:numId="4">
+    <w:abstractNumId w:val="5"/>
+  </w:num>
+  <w:num w:numId="5">
+    <w:abstractNumId w:val="3"/>
+  </w:num>
+  <w:num w:numId="6">
+    <w:abstractNumId w:val="2"/>
+  </w:num>
+  <w:num w:numId="7">
+    <w:abstractNumId w:val="7"/>
+  </w:num>
+  <w:num w:numId="8">
+    <w:abstractNumId w:val="4"/>
+  </w:num>
+  <w:num w:numId="9">
     <w:abstractNumId w:val="11"/>
   </w:num>
-  <w:num w:numId="2">
-    <w:abstractNumId w:val="9"/>
-  </w:num>
-  <w:num w:numId="3">
+  <w:num w:numId="10">
     <w:abstractNumId w:val="8"/>
   </w:num>
-  <w:num w:numId="4">
-    <w:abstractNumId w:val="4"/>
+  <w:num w:numId="11">
+    <w:abstractNumId w:val="6"/>
   </w:num>
-  <w:num w:numId="5">
-    <w:abstractNumId w:val="2"/>
+  <w:num w:numId="12">
+    <w:abstractNumId w:val="13"/>
   </w:num>
-  <w:num w:numId="6">
+  <w:num w:numId="13">
     <w:abstractNumId w:val="1"/>
   </w:num>
-  <w:num w:numId="7">
-    <w:abstractNumId w:val="6"/>
-  </w:num>
-  <w:num w:numId="8">
-    <w:abstractNumId w:val="3"/>
-  </w:num>
-  <w:num w:numId="9">
-    <w:abstractNumId w:val="10"/>
-  </w:num>
-  <w:num w:numId="10">
-    <w:abstractNumId w:val="7"/>
-  </w:num>
-  <w:num w:numId="11">
-    <w:abstractNumId w:val="5"/>
-  </w:num>
-  <w:num w:numId="12">
-    <w:abstractNumId w:val="12"/>
-  </w:num>
-  <w:num w:numId="13">
+  <w:num w:numId="14">
     <w:abstractNumId w:val="0"/>
   </w:num>
   <w:numIdMacAtCleanup w:val="6"/>
@@ -6337,7 +7998,7 @@
 </file>
 
 <file path=customXml/itemProps1.xml><?xml version="1.0" encoding="utf-8"?>
-<ds:datastoreItem xmlns:ds="http://schemas.openxmlformats.org/officeDocument/2006/customXml" ds:itemID="{EC246293-F21F-48B6-B36B-F80981B2AED8}">
+<ds:datastoreItem xmlns:ds="http://schemas.openxmlformats.org/officeDocument/2006/customXml" ds:itemID="{DCC5EEB5-0097-4DD1-AA4F-0A4F9A932991}">
   <ds:schemaRefs>
     <ds:schemaRef ds:uri="http://schemas.openxmlformats.org/officeDocument/2006/bibliography"/>
   </ds:schemaRefs>

</xml_diff>